<commit_message>
Added some stuff to the documentation
</commit_message>
<xml_diff>
--- a/Documentation.docx
+++ b/Documentation.docx
@@ -51,7 +51,25 @@
           <w:sz w:val="24"/>
           <w:szCs w:val="24"/>
         </w:rPr>
-        <w:t xml:space="preserve">, Alex Berkhout, Matt </w:t>
+        <w:t xml:space="preserve">, Alex </w:t>
+      </w:r>
+      <w:proofErr w:type="spellStart"/>
+      <w:r>
+        <w:rPr>
+          <w:rFonts w:ascii="Times New Roman" w:hAnsi="Times New Roman" w:cs="Times New Roman"/>
+          <w:sz w:val="24"/>
+          <w:szCs w:val="24"/>
+        </w:rPr>
+        <w:t>Berkhout</w:t>
+      </w:r>
+      <w:proofErr w:type="spellEnd"/>
+      <w:r>
+        <w:rPr>
+          <w:rFonts w:ascii="Times New Roman" w:hAnsi="Times New Roman" w:cs="Times New Roman"/>
+          <w:sz w:val="24"/>
+          <w:szCs w:val="24"/>
+        </w:rPr>
+        <w:t xml:space="preserve">, Matt </w:t>
       </w:r>
       <w:proofErr w:type="spellStart"/>
       <w:r>
@@ -209,78 +227,124 @@
           <w:sz w:val="24"/>
           <w:szCs w:val="24"/>
         </w:rPr>
-        <w:t xml:space="preserve"> changes that one team around in his bracket and runs the generation again, except he manually picks th</w:t>
+        <w:t xml:space="preserve"> changes that one team around in his bracket and runs the generation again, except he manually picks the one victory. He then uses the bracket that was generated and wins a billion dollars.</w:t>
+      </w:r>
+    </w:p>
+    <w:p>
+      <w:pPr>
+        <w:spacing w:after="0" w:line="264" w:lineRule="atLeast"/>
+        <w:textAlignment w:val="baseline"/>
+        <w:rPr>
+          <w:rFonts w:ascii="Times New Roman" w:eastAsia="Times New Roman" w:hAnsi="Times New Roman" w:cs="Times New Roman"/>
+          <w:sz w:val="24"/>
+          <w:szCs w:val="24"/>
+        </w:rPr>
+      </w:pPr>
+    </w:p>
+    <w:p>
+      <w:pPr>
+        <w:spacing w:after="0" w:line="264" w:lineRule="atLeast"/>
+        <w:textAlignment w:val="baseline"/>
+        <w:rPr>
+          <w:rFonts w:ascii="Times New Roman" w:eastAsia="Times New Roman" w:hAnsi="Times New Roman" w:cs="Times New Roman"/>
+          <w:sz w:val="24"/>
+          <w:szCs w:val="24"/>
+        </w:rPr>
+      </w:pPr>
+      <w:r>
+        <w:rPr>
+          <w:rFonts w:ascii="Times New Roman" w:eastAsia="Times New Roman" w:hAnsi="Times New Roman" w:cs="Times New Roman"/>
+          <w:sz w:val="24"/>
+          <w:szCs w:val="24"/>
+        </w:rPr>
+        <w:t>John knows nothing about basketball but is looking for something to help guide his picks. He wants indicators to show which team is more likely to win based on which is picked. It generates a bracket based on the indicators. John is confident about some games and wants to override the picks. The bracket will regenerate the bracket based on the new picks. John wants to win a billion dollars.</w:t>
+      </w:r>
+    </w:p>
+    <w:p>
+      <w:pPr>
+        <w:spacing w:after="0" w:line="264" w:lineRule="atLeast"/>
+        <w:textAlignment w:val="baseline"/>
+        <w:rPr>
+          <w:rFonts w:ascii="Times New Roman" w:eastAsia="Times New Roman" w:hAnsi="Times New Roman" w:cs="Times New Roman"/>
+          <w:sz w:val="24"/>
+          <w:szCs w:val="24"/>
+        </w:rPr>
+      </w:pPr>
+    </w:p>
+    <w:p>
+      <w:pPr>
+        <w:spacing w:after="0" w:line="264" w:lineRule="atLeast"/>
+        <w:textAlignment w:val="baseline"/>
+        <w:rPr>
+          <w:rFonts w:ascii="Times New Roman" w:eastAsia="Times New Roman" w:hAnsi="Times New Roman" w:cs="Times New Roman"/>
+          <w:sz w:val="24"/>
+          <w:szCs w:val="24"/>
+        </w:rPr>
+      </w:pPr>
+      <w:r>
+        <w:rPr>
+          <w:rFonts w:ascii="Times New Roman" w:eastAsia="Times New Roman" w:hAnsi="Times New Roman" w:cs="Times New Roman"/>
+          <w:sz w:val="24"/>
+          <w:szCs w:val="24"/>
+        </w:rPr>
+        <w:t>Alex wants to compare his bracket with predictions based off pure statistics. He would like to check specific match ups to see which team the system thinks are more likely to win and use it to help him help him decide his picks. Upon looking at the computer-generated bracket, he wants to see the predicted results for each round and be able to change some settings to potentially see different outcomes</w:t>
+      </w:r>
+      <w:r>
+        <w:rPr>
+          <w:rFonts w:ascii="Times New Roman" w:eastAsia="Times New Roman" w:hAnsi="Times New Roman" w:cs="Times New Roman"/>
+          <w:sz w:val="24"/>
+          <w:szCs w:val="24"/>
+        </w:rPr>
+        <w:t>.</w:t>
+      </w:r>
+    </w:p>
+    <w:p>
+      <w:pPr>
+        <w:spacing w:after="0" w:line="264" w:lineRule="atLeast"/>
+        <w:textAlignment w:val="baseline"/>
+        <w:rPr>
+          <w:rFonts w:ascii="Times New Roman" w:eastAsia="Times New Roman" w:hAnsi="Times New Roman" w:cs="Times New Roman"/>
+          <w:sz w:val="24"/>
+          <w:szCs w:val="24"/>
+        </w:rPr>
+      </w:pPr>
+    </w:p>
+    <w:p>
+      <w:pPr>
+        <w:spacing w:after="0" w:line="264" w:lineRule="atLeast"/>
+        <w:textAlignment w:val="baseline"/>
+        <w:rPr>
+          <w:rFonts w:ascii="Times New Roman" w:eastAsia="Times New Roman" w:hAnsi="Times New Roman" w:cs="Times New Roman"/>
+          <w:sz w:val="24"/>
+          <w:szCs w:val="24"/>
+        </w:rPr>
+      </w:pPr>
+      <w:r>
+        <w:rPr>
+          <w:rFonts w:ascii="Times New Roman" w:eastAsia="Times New Roman" w:hAnsi="Times New Roman" w:cs="Times New Roman"/>
+          <w:sz w:val="24"/>
+          <w:szCs w:val="24"/>
+        </w:rPr>
+        <w:t xml:space="preserve">Kevin is trying </w:t>
+      </w:r>
+      <w:r>
+        <w:rPr>
+          <w:rFonts w:ascii="Times New Roman" w:eastAsia="Times New Roman" w:hAnsi="Times New Roman" w:cs="Times New Roman"/>
+          <w:sz w:val="24"/>
+          <w:szCs w:val="24"/>
+        </w:rPr>
+        <w:t>to</w:t>
+      </w:r>
+      <w:r>
+        <w:rPr>
+          <w:rFonts w:ascii="Times New Roman" w:eastAsia="Times New Roman" w:hAnsi="Times New Roman" w:cs="Times New Roman"/>
+          <w:sz w:val="24"/>
+          <w:szCs w:val="24"/>
+        </w:rPr>
+        <w:t xml:space="preserve"> get an idea of who will win each game in the tournament.  He prefers near home teams but does not want to look up how far each team is from each site and compare.  He wants a bracket picker that factors in how far each team is from each game site.</w:t>
       </w:r>
       <w:bookmarkStart w:id="0" w:name="_GoBack"/>
       <w:bookmarkEnd w:id="0"/>
-      <w:r>
-        <w:rPr>
-          <w:rFonts w:ascii="Times New Roman" w:eastAsia="Times New Roman" w:hAnsi="Times New Roman" w:cs="Times New Roman"/>
-          <w:sz w:val="24"/>
-          <w:szCs w:val="24"/>
-        </w:rPr>
-        <w:t>e one victory. He then uses the bracket that was generated and wins a billion dollars.</w:t>
-      </w:r>
-    </w:p>
-    <w:p>
-      <w:pPr>
-        <w:spacing w:after="0" w:line="264" w:lineRule="atLeast"/>
-        <w:textAlignment w:val="baseline"/>
-        <w:rPr>
-          <w:rFonts w:ascii="Times New Roman" w:eastAsia="Times New Roman" w:hAnsi="Times New Roman" w:cs="Times New Roman"/>
-          <w:sz w:val="24"/>
-          <w:szCs w:val="24"/>
-        </w:rPr>
-      </w:pPr>
-    </w:p>
-    <w:p>
-      <w:pPr>
-        <w:spacing w:after="0" w:line="264" w:lineRule="atLeast"/>
-        <w:textAlignment w:val="baseline"/>
-        <w:rPr>
-          <w:rFonts w:ascii="Times New Roman" w:eastAsia="Times New Roman" w:hAnsi="Times New Roman" w:cs="Times New Roman"/>
-          <w:sz w:val="24"/>
-          <w:szCs w:val="24"/>
-        </w:rPr>
-      </w:pPr>
-      <w:r>
-        <w:rPr>
-          <w:rFonts w:ascii="Times New Roman" w:eastAsia="Times New Roman" w:hAnsi="Times New Roman" w:cs="Times New Roman"/>
-          <w:sz w:val="24"/>
-          <w:szCs w:val="24"/>
-        </w:rPr>
-        <w:t>John knows nothing about basketball but is looking for something to help guide his picks. He wants indicators to show which team is more likely to win based on which is picked. It generates a bracket based on the indicators. John is confident about some games and wants to override the picks. The bracket will regenerate the bracket based on the new picks. John wants to win a billion dollars.</w:t>
-      </w:r>
-    </w:p>
-    <w:p>
-      <w:pPr>
-        <w:spacing w:after="0" w:line="264" w:lineRule="atLeast"/>
-        <w:textAlignment w:val="baseline"/>
-        <w:rPr>
-          <w:rFonts w:ascii="Times New Roman" w:eastAsia="Times New Roman" w:hAnsi="Times New Roman" w:cs="Times New Roman"/>
-          <w:sz w:val="24"/>
-          <w:szCs w:val="24"/>
-        </w:rPr>
-      </w:pPr>
-    </w:p>
-    <w:p>
-      <w:pPr>
-        <w:spacing w:after="0" w:line="264" w:lineRule="atLeast"/>
-        <w:textAlignment w:val="baseline"/>
-        <w:rPr>
-          <w:rFonts w:ascii="Times New Roman" w:eastAsia="Times New Roman" w:hAnsi="Times New Roman" w:cs="Times New Roman"/>
-          <w:sz w:val="24"/>
-          <w:szCs w:val="24"/>
-        </w:rPr>
-      </w:pPr>
-      <w:r>
-        <w:rPr>
-          <w:rFonts w:ascii="Times New Roman" w:eastAsia="Times New Roman" w:hAnsi="Times New Roman" w:cs="Times New Roman"/>
-          <w:sz w:val="24"/>
-          <w:szCs w:val="24"/>
-        </w:rPr>
-        <w:t xml:space="preserve">Alex wants to compare his bracket with predictions based off pure statistics. He would like to check specific match ups to see which team the system thinks are more likely to win and use it to help him help him decide his picks. Upon looking at the computer-generated bracket, he wants to see the predicted results for each round and be able to change some settings to potentially see different outcomes. </w:t>
-      </w:r>
     </w:p>
     <w:p>
       <w:pPr>
@@ -558,6 +622,7 @@
           <w:sz w:val="24"/>
           <w:szCs w:val="24"/>
         </w:rPr>
+        <w:lastRenderedPageBreak/>
         <w:t>Have everyone commit to the git</w:t>
       </w:r>
     </w:p>
@@ -644,7 +709,6 @@
           <w:sz w:val="24"/>
           <w:szCs w:val="24"/>
         </w:rPr>
-        <w:lastRenderedPageBreak/>
         <w:t>Bracket has correct teams playing each</w:t>
       </w:r>
       <w:r>
@@ -961,31 +1025,7 @@
                 <w:sz w:val="24"/>
                 <w:szCs w:val="24"/>
               </w:rPr>
-              <w:t>Generate bracket based o</w:t>
-            </w:r>
-            <w:r>
-              <w:rPr>
-                <w:rFonts w:ascii="Times New Roman" w:hAnsi="Times New Roman" w:cs="Times New Roman"/>
-                <w:sz w:val="24"/>
-                <w:szCs w:val="24"/>
-              </w:rPr>
-              <w:t>n</w:t>
-            </w:r>
-            <w:r>
-              <w:rPr>
-                <w:rFonts w:ascii="Times New Roman" w:hAnsi="Times New Roman" w:cs="Times New Roman"/>
-                <w:sz w:val="24"/>
-                <w:szCs w:val="24"/>
-              </w:rPr>
-              <w:t xml:space="preserve"> basic </w:t>
-            </w:r>
-            <w:r>
-              <w:rPr>
-                <w:rFonts w:ascii="Times New Roman" w:hAnsi="Times New Roman" w:cs="Times New Roman"/>
-                <w:sz w:val="24"/>
-                <w:szCs w:val="24"/>
-              </w:rPr>
-              <w:t>algorithm</w:t>
+              <w:t>Generate bracket based on basic algorithm</w:t>
             </w:r>
           </w:p>
         </w:tc>
@@ -1053,15 +1093,7 @@
                 <w:sz w:val="24"/>
                 <w:szCs w:val="24"/>
               </w:rPr>
-              <w:t>Collect Statistics</w:t>
-            </w:r>
-            <w:r>
-              <w:rPr>
-                <w:rFonts w:ascii="Times New Roman" w:hAnsi="Times New Roman" w:cs="Times New Roman"/>
-                <w:sz w:val="24"/>
-                <w:szCs w:val="24"/>
-              </w:rPr>
-              <w:t xml:space="preserve"> for every team into CSV files</w:t>
+              <w:t>Collect Statistics for every team into CSV files</w:t>
             </w:r>
           </w:p>
         </w:tc>
@@ -1299,34 +1331,58 @@
                 <w:szCs w:val="24"/>
               </w:rPr>
             </w:pPr>
-          </w:p>
-        </w:tc>
-        <w:tc>
-          <w:tcPr>
-            <w:tcW w:w="3192" w:type="dxa"/>
-          </w:tcPr>
-          <w:p>
-            <w:pPr>
-              <w:rPr>
-                <w:rFonts w:ascii="Times New Roman" w:hAnsi="Times New Roman" w:cs="Times New Roman"/>
-                <w:sz w:val="24"/>
-                <w:szCs w:val="24"/>
-              </w:rPr>
-            </w:pPr>
-          </w:p>
-        </w:tc>
-        <w:tc>
-          <w:tcPr>
-            <w:tcW w:w="3192" w:type="dxa"/>
-          </w:tcPr>
-          <w:p>
-            <w:pPr>
-              <w:rPr>
-                <w:rFonts w:ascii="Times New Roman" w:hAnsi="Times New Roman" w:cs="Times New Roman"/>
-                <w:sz w:val="24"/>
-                <w:szCs w:val="24"/>
-              </w:rPr>
-            </w:pPr>
+            <w:r>
+              <w:rPr>
+                <w:rFonts w:ascii="Times New Roman" w:hAnsi="Times New Roman" w:cs="Times New Roman"/>
+                <w:sz w:val="24"/>
+                <w:szCs w:val="24"/>
+              </w:rPr>
+              <w:t>Develop an algorithm that predicts previous tournaments</w:t>
+            </w:r>
+          </w:p>
+        </w:tc>
+        <w:tc>
+          <w:tcPr>
+            <w:tcW w:w="3192" w:type="dxa"/>
+          </w:tcPr>
+          <w:p>
+            <w:pPr>
+              <w:rPr>
+                <w:rFonts w:ascii="Times New Roman" w:hAnsi="Times New Roman" w:cs="Times New Roman"/>
+                <w:sz w:val="24"/>
+                <w:szCs w:val="24"/>
+              </w:rPr>
+            </w:pPr>
+            <w:r>
+              <w:rPr>
+                <w:rFonts w:ascii="Times New Roman" w:hAnsi="Times New Roman" w:cs="Times New Roman"/>
+                <w:sz w:val="24"/>
+                <w:szCs w:val="24"/>
+              </w:rPr>
+              <w:t>1</w:t>
+            </w:r>
+          </w:p>
+        </w:tc>
+        <w:tc>
+          <w:tcPr>
+            <w:tcW w:w="3192" w:type="dxa"/>
+          </w:tcPr>
+          <w:p>
+            <w:pPr>
+              <w:rPr>
+                <w:rFonts w:ascii="Times New Roman" w:hAnsi="Times New Roman" w:cs="Times New Roman"/>
+                <w:sz w:val="24"/>
+                <w:szCs w:val="24"/>
+              </w:rPr>
+            </w:pPr>
+            <w:r>
+              <w:rPr>
+                <w:rFonts w:ascii="Times New Roman" w:hAnsi="Times New Roman" w:cs="Times New Roman"/>
+                <w:sz w:val="24"/>
+                <w:szCs w:val="24"/>
+              </w:rPr>
+              <w:t>N</w:t>
+            </w:r>
           </w:p>
         </w:tc>
       </w:tr>
@@ -1343,34 +1399,58 @@
                 <w:szCs w:val="24"/>
               </w:rPr>
             </w:pPr>
-          </w:p>
-        </w:tc>
-        <w:tc>
-          <w:tcPr>
-            <w:tcW w:w="3192" w:type="dxa"/>
-          </w:tcPr>
-          <w:p>
-            <w:pPr>
-              <w:rPr>
-                <w:rFonts w:ascii="Times New Roman" w:hAnsi="Times New Roman" w:cs="Times New Roman"/>
-                <w:sz w:val="24"/>
-                <w:szCs w:val="24"/>
-              </w:rPr>
-            </w:pPr>
-          </w:p>
-        </w:tc>
-        <w:tc>
-          <w:tcPr>
-            <w:tcW w:w="3192" w:type="dxa"/>
-          </w:tcPr>
-          <w:p>
-            <w:pPr>
-              <w:rPr>
-                <w:rFonts w:ascii="Times New Roman" w:hAnsi="Times New Roman" w:cs="Times New Roman"/>
-                <w:sz w:val="24"/>
-                <w:szCs w:val="24"/>
-              </w:rPr>
-            </w:pPr>
+            <w:r>
+              <w:rPr>
+                <w:rFonts w:ascii="Times New Roman" w:hAnsi="Times New Roman" w:cs="Times New Roman"/>
+                <w:sz w:val="24"/>
+                <w:szCs w:val="24"/>
+              </w:rPr>
+              <w:t>Integrate more advanced statistics</w:t>
+            </w:r>
+          </w:p>
+        </w:tc>
+        <w:tc>
+          <w:tcPr>
+            <w:tcW w:w="3192" w:type="dxa"/>
+          </w:tcPr>
+          <w:p>
+            <w:pPr>
+              <w:rPr>
+                <w:rFonts w:ascii="Times New Roman" w:hAnsi="Times New Roman" w:cs="Times New Roman"/>
+                <w:sz w:val="24"/>
+                <w:szCs w:val="24"/>
+              </w:rPr>
+            </w:pPr>
+            <w:r>
+              <w:rPr>
+                <w:rFonts w:ascii="Times New Roman" w:hAnsi="Times New Roman" w:cs="Times New Roman"/>
+                <w:sz w:val="24"/>
+                <w:szCs w:val="24"/>
+              </w:rPr>
+              <w:t>7</w:t>
+            </w:r>
+          </w:p>
+        </w:tc>
+        <w:tc>
+          <w:tcPr>
+            <w:tcW w:w="3192" w:type="dxa"/>
+          </w:tcPr>
+          <w:p>
+            <w:pPr>
+              <w:rPr>
+                <w:rFonts w:ascii="Times New Roman" w:hAnsi="Times New Roman" w:cs="Times New Roman"/>
+                <w:sz w:val="24"/>
+                <w:szCs w:val="24"/>
+              </w:rPr>
+            </w:pPr>
+            <w:r>
+              <w:rPr>
+                <w:rFonts w:ascii="Times New Roman" w:hAnsi="Times New Roman" w:cs="Times New Roman"/>
+                <w:sz w:val="24"/>
+                <w:szCs w:val="24"/>
+              </w:rPr>
+              <w:t>N</w:t>
+            </w:r>
           </w:p>
         </w:tc>
       </w:tr>
@@ -1387,34 +1467,58 @@
                 <w:szCs w:val="24"/>
               </w:rPr>
             </w:pPr>
-          </w:p>
-        </w:tc>
-        <w:tc>
-          <w:tcPr>
-            <w:tcW w:w="3192" w:type="dxa"/>
-          </w:tcPr>
-          <w:p>
-            <w:pPr>
-              <w:rPr>
-                <w:rFonts w:ascii="Times New Roman" w:hAnsi="Times New Roman" w:cs="Times New Roman"/>
-                <w:sz w:val="24"/>
-                <w:szCs w:val="24"/>
-              </w:rPr>
-            </w:pPr>
-          </w:p>
-        </w:tc>
-        <w:tc>
-          <w:tcPr>
-            <w:tcW w:w="3192" w:type="dxa"/>
-          </w:tcPr>
-          <w:p>
-            <w:pPr>
-              <w:rPr>
-                <w:rFonts w:ascii="Times New Roman" w:hAnsi="Times New Roman" w:cs="Times New Roman"/>
-                <w:sz w:val="24"/>
-                <w:szCs w:val="24"/>
-              </w:rPr>
-            </w:pPr>
+            <w:r>
+              <w:rPr>
+                <w:rFonts w:ascii="Times New Roman" w:hAnsi="Times New Roman" w:cs="Times New Roman"/>
+                <w:sz w:val="24"/>
+                <w:szCs w:val="24"/>
+              </w:rPr>
+              <w:t>Create picture of the bracket with appropriate teams</w:t>
+            </w:r>
+          </w:p>
+        </w:tc>
+        <w:tc>
+          <w:tcPr>
+            <w:tcW w:w="3192" w:type="dxa"/>
+          </w:tcPr>
+          <w:p>
+            <w:pPr>
+              <w:rPr>
+                <w:rFonts w:ascii="Times New Roman" w:hAnsi="Times New Roman" w:cs="Times New Roman"/>
+                <w:sz w:val="24"/>
+                <w:szCs w:val="24"/>
+              </w:rPr>
+            </w:pPr>
+            <w:r>
+              <w:rPr>
+                <w:rFonts w:ascii="Times New Roman" w:hAnsi="Times New Roman" w:cs="Times New Roman"/>
+                <w:sz w:val="24"/>
+                <w:szCs w:val="24"/>
+              </w:rPr>
+              <w:t>7</w:t>
+            </w:r>
+          </w:p>
+        </w:tc>
+        <w:tc>
+          <w:tcPr>
+            <w:tcW w:w="3192" w:type="dxa"/>
+          </w:tcPr>
+          <w:p>
+            <w:pPr>
+              <w:rPr>
+                <w:rFonts w:ascii="Times New Roman" w:hAnsi="Times New Roman" w:cs="Times New Roman"/>
+                <w:sz w:val="24"/>
+                <w:szCs w:val="24"/>
+              </w:rPr>
+            </w:pPr>
+            <w:r>
+              <w:rPr>
+                <w:rFonts w:ascii="Times New Roman" w:hAnsi="Times New Roman" w:cs="Times New Roman"/>
+                <w:sz w:val="24"/>
+                <w:szCs w:val="24"/>
+              </w:rPr>
+              <w:t>N</w:t>
+            </w:r>
           </w:p>
         </w:tc>
       </w:tr>
@@ -1431,34 +1535,58 @@
                 <w:szCs w:val="24"/>
               </w:rPr>
             </w:pPr>
-          </w:p>
-        </w:tc>
-        <w:tc>
-          <w:tcPr>
-            <w:tcW w:w="3192" w:type="dxa"/>
-          </w:tcPr>
-          <w:p>
-            <w:pPr>
-              <w:rPr>
-                <w:rFonts w:ascii="Times New Roman" w:hAnsi="Times New Roman" w:cs="Times New Roman"/>
-                <w:sz w:val="24"/>
-                <w:szCs w:val="24"/>
-              </w:rPr>
-            </w:pPr>
-          </w:p>
-        </w:tc>
-        <w:tc>
-          <w:tcPr>
-            <w:tcW w:w="3192" w:type="dxa"/>
-          </w:tcPr>
-          <w:p>
-            <w:pPr>
-              <w:rPr>
-                <w:rFonts w:ascii="Times New Roman" w:hAnsi="Times New Roman" w:cs="Times New Roman"/>
-                <w:sz w:val="24"/>
-                <w:szCs w:val="24"/>
-              </w:rPr>
-            </w:pPr>
+            <w:r>
+              <w:rPr>
+                <w:rFonts w:ascii="Times New Roman" w:hAnsi="Times New Roman" w:cs="Times New Roman"/>
+                <w:sz w:val="24"/>
+                <w:szCs w:val="24"/>
+              </w:rPr>
+              <w:t>Collect Data</w:t>
+            </w:r>
+          </w:p>
+        </w:tc>
+        <w:tc>
+          <w:tcPr>
+            <w:tcW w:w="3192" w:type="dxa"/>
+          </w:tcPr>
+          <w:p>
+            <w:pPr>
+              <w:rPr>
+                <w:rFonts w:ascii="Times New Roman" w:hAnsi="Times New Roman" w:cs="Times New Roman"/>
+                <w:sz w:val="24"/>
+                <w:szCs w:val="24"/>
+              </w:rPr>
+            </w:pPr>
+            <w:r>
+              <w:rPr>
+                <w:rFonts w:ascii="Times New Roman" w:hAnsi="Times New Roman" w:cs="Times New Roman"/>
+                <w:sz w:val="24"/>
+                <w:szCs w:val="24"/>
+              </w:rPr>
+              <w:t>10</w:t>
+            </w:r>
+          </w:p>
+        </w:tc>
+        <w:tc>
+          <w:tcPr>
+            <w:tcW w:w="3192" w:type="dxa"/>
+          </w:tcPr>
+          <w:p>
+            <w:pPr>
+              <w:rPr>
+                <w:rFonts w:ascii="Times New Roman" w:hAnsi="Times New Roman" w:cs="Times New Roman"/>
+                <w:sz w:val="24"/>
+                <w:szCs w:val="24"/>
+              </w:rPr>
+            </w:pPr>
+            <w:r>
+              <w:rPr>
+                <w:rFonts w:ascii="Times New Roman" w:hAnsi="Times New Roman" w:cs="Times New Roman"/>
+                <w:sz w:val="24"/>
+                <w:szCs w:val="24"/>
+              </w:rPr>
+              <w:t>Y</w:t>
+            </w:r>
           </w:p>
         </w:tc>
       </w:tr>
@@ -1475,34 +1603,58 @@
                 <w:szCs w:val="24"/>
               </w:rPr>
             </w:pPr>
-          </w:p>
-        </w:tc>
-        <w:tc>
-          <w:tcPr>
-            <w:tcW w:w="3192" w:type="dxa"/>
-          </w:tcPr>
-          <w:p>
-            <w:pPr>
-              <w:rPr>
-                <w:rFonts w:ascii="Times New Roman" w:hAnsi="Times New Roman" w:cs="Times New Roman"/>
-                <w:sz w:val="24"/>
-                <w:szCs w:val="24"/>
-              </w:rPr>
-            </w:pPr>
-          </w:p>
-        </w:tc>
-        <w:tc>
-          <w:tcPr>
-            <w:tcW w:w="3192" w:type="dxa"/>
-          </w:tcPr>
-          <w:p>
-            <w:pPr>
-              <w:rPr>
-                <w:rFonts w:ascii="Times New Roman" w:hAnsi="Times New Roman" w:cs="Times New Roman"/>
-                <w:sz w:val="24"/>
-                <w:szCs w:val="24"/>
-              </w:rPr>
-            </w:pPr>
+            <w:r>
+              <w:rPr>
+                <w:rFonts w:ascii="Times New Roman" w:hAnsi="Times New Roman" w:cs="Times New Roman"/>
+                <w:sz w:val="24"/>
+                <w:szCs w:val="24"/>
+              </w:rPr>
+              <w:t>Back test for better prediction results</w:t>
+            </w:r>
+          </w:p>
+        </w:tc>
+        <w:tc>
+          <w:tcPr>
+            <w:tcW w:w="3192" w:type="dxa"/>
+          </w:tcPr>
+          <w:p>
+            <w:pPr>
+              <w:rPr>
+                <w:rFonts w:ascii="Times New Roman" w:hAnsi="Times New Roman" w:cs="Times New Roman"/>
+                <w:sz w:val="24"/>
+                <w:szCs w:val="24"/>
+              </w:rPr>
+            </w:pPr>
+            <w:r>
+              <w:rPr>
+                <w:rFonts w:ascii="Times New Roman" w:hAnsi="Times New Roman" w:cs="Times New Roman"/>
+                <w:sz w:val="24"/>
+                <w:szCs w:val="24"/>
+              </w:rPr>
+              <w:t>4</w:t>
+            </w:r>
+          </w:p>
+        </w:tc>
+        <w:tc>
+          <w:tcPr>
+            <w:tcW w:w="3192" w:type="dxa"/>
+          </w:tcPr>
+          <w:p>
+            <w:pPr>
+              <w:rPr>
+                <w:rFonts w:ascii="Times New Roman" w:hAnsi="Times New Roman" w:cs="Times New Roman"/>
+                <w:sz w:val="24"/>
+                <w:szCs w:val="24"/>
+              </w:rPr>
+            </w:pPr>
+            <w:r>
+              <w:rPr>
+                <w:rFonts w:ascii="Times New Roman" w:hAnsi="Times New Roman" w:cs="Times New Roman"/>
+                <w:sz w:val="24"/>
+                <w:szCs w:val="24"/>
+              </w:rPr>
+              <w:t>N</w:t>
+            </w:r>
           </w:p>
         </w:tc>
       </w:tr>

</xml_diff>